<commit_message>
final xml, report, a little bit program
</commit_message>
<xml_diff>
--- a/report/Отчет.docx
+++ b/report/Отчет.docx
@@ -8,6 +8,7 @@
         <w:rPr>
           <w:sz w:val="28"/>
           <w:szCs w:val="28"/>
+          <w:lang w:val="en-US"/>
         </w:rPr>
       </w:pPr>
       <w:r>
@@ -17,8 +18,27 @@
         </w:rPr>
         <w:t>Отчет (в процессе)</w:t>
       </w:r>
-      <w:bookmarkStart w:id="0" w:name="_GoBack"/>
-      <w:bookmarkEnd w:id="0"/>
+    </w:p>
+    <w:p>
+      <w:pPr>
+        <w:pStyle w:val="a5"/>
+        <w:numPr>
+          <w:ilvl w:val="0"/>
+          <w:numId w:val="1"/>
+        </w:numPr>
+        <w:rPr>
+          <w:sz w:val="28"/>
+          <w:szCs w:val="28"/>
+          <w:lang w:val="en-US"/>
+        </w:rPr>
+      </w:pPr>
+      <w:r>
+        <w:rPr>
+          <w:sz w:val="28"/>
+          <w:szCs w:val="28"/>
+        </w:rPr>
+        <w:t>Строение базы данных</w:t>
+      </w:r>
     </w:p>
     <w:p>
       <w:r>
@@ -42,7 +62,7 @@
                     <pic:cNvPicPr/>
                   </pic:nvPicPr>
                   <pic:blipFill>
-                    <a:blip r:embed="rId6"/>
+                    <a:blip r:embed="rId7"/>
                     <a:stretch>
                       <a:fillRect/>
                     </a:stretch>
@@ -435,6 +455,9 @@
     <w:p>
       <w:pPr>
         <w:spacing w:after="0"/>
+        <w:rPr>
+          <w:lang w:val="en-US"/>
+        </w:rPr>
       </w:pPr>
       <w:r>
         <w:t xml:space="preserve">Сущность </w:t>
@@ -597,6 +620,1420 @@
       </w:r>
       <w:r>
         <w:t>.</w:t>
+      </w:r>
+    </w:p>
+    <w:p>
+      <w:pPr>
+        <w:spacing w:after="0"/>
+        <w:rPr>
+          <w:lang w:val="en-US"/>
+        </w:rPr>
+      </w:pPr>
+    </w:p>
+    <w:p>
+      <w:pPr>
+        <w:pStyle w:val="a5"/>
+        <w:numPr>
+          <w:ilvl w:val="0"/>
+          <w:numId w:val="1"/>
+        </w:numPr>
+        <w:spacing w:after="0"/>
+        <w:rPr>
+          <w:sz w:val="28"/>
+          <w:szCs w:val="28"/>
+        </w:rPr>
+      </w:pPr>
+      <w:r>
+        <w:rPr>
+          <w:sz w:val="28"/>
+          <w:szCs w:val="28"/>
+        </w:rPr>
+        <w:t xml:space="preserve">Описание </w:t>
+      </w:r>
+      <w:r>
+        <w:rPr>
+          <w:sz w:val="28"/>
+          <w:szCs w:val="28"/>
+          <w:lang w:val="en-US"/>
+        </w:rPr>
+        <w:t xml:space="preserve">XML </w:t>
+      </w:r>
+      <w:r>
+        <w:rPr>
+          <w:sz w:val="28"/>
+          <w:szCs w:val="28"/>
+        </w:rPr>
+        <w:t>документа.</w:t>
+      </w:r>
+    </w:p>
+    <w:p>
+      <w:pPr>
+        <w:pStyle w:val="a5"/>
+        <w:spacing w:after="0"/>
+        <w:rPr>
+          <w:sz w:val="28"/>
+          <w:szCs w:val="28"/>
+        </w:rPr>
+      </w:pPr>
+    </w:p>
+    <w:p>
+      <w:pPr>
+        <w:pStyle w:val="a5"/>
+        <w:spacing w:after="0"/>
+        <w:rPr>
+          <w:lang w:val="en-US"/>
+        </w:rPr>
+      </w:pPr>
+      <w:r>
+        <w:t xml:space="preserve">Пример </w:t>
+      </w:r>
+      <w:r>
+        <w:rPr>
+          <w:lang w:val="en-US"/>
+        </w:rPr>
+        <w:t>XML:</w:t>
+      </w:r>
+    </w:p>
+    <w:p>
+      <w:pPr>
+        <w:pStyle w:val="a5"/>
+        <w:spacing w:after="0"/>
+        <w:rPr>
+          <w:lang w:val="en-US"/>
+        </w:rPr>
+      </w:pPr>
+      <w:r>
+        <w:rPr>
+          <w:lang w:val="en-US"/>
+        </w:rPr>
+        <w:t>&lt;Appledb path = "database\Apple.db3"&gt;</w:t>
+      </w:r>
+    </w:p>
+    <w:p>
+      <w:pPr>
+        <w:pStyle w:val="a5"/>
+        <w:spacing w:after="0"/>
+        <w:rPr>
+          <w:lang w:val="en-US"/>
+        </w:rPr>
+      </w:pPr>
+      <w:r>
+        <w:rPr>
+          <w:lang w:val="en-US"/>
+        </w:rPr>
+        <w:tab/>
+        <w:t>&lt;Fixed&gt;</w:t>
+      </w:r>
+    </w:p>
+    <w:p>
+      <w:pPr>
+        <w:pStyle w:val="a5"/>
+        <w:spacing w:after="0"/>
+        <w:rPr>
+          <w:lang w:val="en-US"/>
+        </w:rPr>
+      </w:pPr>
+      <w:r>
+        <w:rPr>
+          <w:lang w:val="en-US"/>
+        </w:rPr>
+        <w:tab/>
+      </w:r>
+      <w:r>
+        <w:rPr>
+          <w:lang w:val="en-US"/>
+        </w:rPr>
+        <w:tab/>
+        <w:t>&lt;Apple&gt;</w:t>
+      </w:r>
+    </w:p>
+    <w:p>
+      <w:pPr>
+        <w:pStyle w:val="a5"/>
+        <w:spacing w:after="0"/>
+        <w:rPr>
+          <w:lang w:val="en-US"/>
+        </w:rPr>
+      </w:pPr>
+      <w:r>
+        <w:rPr>
+          <w:lang w:val="en-US"/>
+        </w:rPr>
+        <w:tab/>
+      </w:r>
+      <w:r>
+        <w:rPr>
+          <w:lang w:val="en-US"/>
+        </w:rPr>
+        <w:tab/>
+      </w:r>
+      <w:r>
+        <w:rPr>
+          <w:lang w:val="en-US"/>
+        </w:rPr>
+        <w:tab/>
+        <w:t>&lt;Apple_id descr = "</w:t>
+      </w:r>
+      <w:r>
+        <w:t>Ид</w:t>
+      </w:r>
+      <w:r>
+        <w:rPr>
+          <w:lang w:val="en-US"/>
+        </w:rPr>
+        <w:t xml:space="preserve"> </w:t>
+      </w:r>
+      <w:r>
+        <w:t>яблока</w:t>
+      </w:r>
+      <w:r>
+        <w:rPr>
+          <w:lang w:val="en-US"/>
+        </w:rPr>
+        <w:t>"&gt;1&lt;/Apple_id&gt;</w:t>
+      </w:r>
+    </w:p>
+    <w:p>
+      <w:pPr>
+        <w:pStyle w:val="a5"/>
+        <w:spacing w:after="0"/>
+        <w:rPr>
+          <w:lang w:val="en-US"/>
+        </w:rPr>
+      </w:pPr>
+      <w:r>
+        <w:rPr>
+          <w:lang w:val="en-US"/>
+        </w:rPr>
+        <w:tab/>
+      </w:r>
+      <w:r>
+        <w:rPr>
+          <w:lang w:val="en-US"/>
+        </w:rPr>
+        <w:tab/>
+        <w:t>&lt;/Apple&gt;</w:t>
+      </w:r>
+    </w:p>
+    <w:p>
+      <w:pPr>
+        <w:pStyle w:val="a5"/>
+        <w:spacing w:after="0"/>
+        <w:rPr>
+          <w:lang w:val="en-US"/>
+        </w:rPr>
+      </w:pPr>
+      <w:r>
+        <w:rPr>
+          <w:lang w:val="en-US"/>
+        </w:rPr>
+        <w:tab/>
+        <w:t>&lt;/Fixed&gt;</w:t>
+      </w:r>
+    </w:p>
+    <w:p>
+      <w:pPr>
+        <w:pStyle w:val="a5"/>
+        <w:spacing w:after="0"/>
+        <w:rPr>
+          <w:lang w:val="en-US"/>
+        </w:rPr>
+      </w:pPr>
+      <w:r>
+        <w:rPr>
+          <w:lang w:val="en-US"/>
+        </w:rPr>
+        <w:tab/>
+        <w:t>&lt;Fact&gt;</w:t>
+      </w:r>
+    </w:p>
+    <w:p>
+      <w:pPr>
+        <w:pStyle w:val="a5"/>
+        <w:spacing w:after="0"/>
+        <w:rPr>
+          <w:lang w:val="en-US"/>
+        </w:rPr>
+      </w:pPr>
+      <w:r>
+        <w:rPr>
+          <w:lang w:val="en-US"/>
+        </w:rPr>
+        <w:tab/>
+      </w:r>
+      <w:r>
+        <w:rPr>
+          <w:lang w:val="en-US"/>
+        </w:rPr>
+        <w:tab/>
+        <w:t>&lt;Sale&gt;</w:t>
+      </w:r>
+    </w:p>
+    <w:p>
+      <w:pPr>
+        <w:pStyle w:val="a5"/>
+        <w:spacing w:after="0"/>
+        <w:rPr>
+          <w:lang w:val="en-US"/>
+        </w:rPr>
+      </w:pPr>
+      <w:r>
+        <w:rPr>
+          <w:lang w:val="en-US"/>
+        </w:rPr>
+        <w:tab/>
+      </w:r>
+      <w:r>
+        <w:rPr>
+          <w:lang w:val="en-US"/>
+        </w:rPr>
+        <w:tab/>
+      </w:r>
+      <w:r>
+        <w:rPr>
+          <w:lang w:val="en-US"/>
+        </w:rPr>
+        <w:tab/>
+        <w:t>&lt;Apple_id relativeTo = "Apple"&gt;&lt;/Apple_id&gt;</w:t>
+      </w:r>
+    </w:p>
+    <w:p>
+      <w:pPr>
+        <w:pStyle w:val="a5"/>
+        <w:spacing w:after="0"/>
+        <w:rPr>
+          <w:lang w:val="en-US"/>
+        </w:rPr>
+      </w:pPr>
+      <w:r>
+        <w:rPr>
+          <w:lang w:val="en-US"/>
+        </w:rPr>
+        <w:tab/>
+      </w:r>
+      <w:r>
+        <w:rPr>
+          <w:lang w:val="en-US"/>
+        </w:rPr>
+        <w:tab/>
+      </w:r>
+      <w:r>
+        <w:rPr>
+          <w:lang w:val="en-US"/>
+        </w:rPr>
+        <w:tab/>
+        <w:t>&lt;Date_id relativeTo = "Sale_date"&gt;&lt;/Date_id&gt;</w:t>
+      </w:r>
+    </w:p>
+    <w:p>
+      <w:pPr>
+        <w:pStyle w:val="a5"/>
+        <w:spacing w:after="0"/>
+        <w:rPr>
+          <w:lang w:val="en-US"/>
+        </w:rPr>
+      </w:pPr>
+      <w:r>
+        <w:rPr>
+          <w:lang w:val="en-US"/>
+        </w:rPr>
+        <w:tab/>
+      </w:r>
+      <w:r>
+        <w:rPr>
+          <w:lang w:val="en-US"/>
+        </w:rPr>
+        <w:tab/>
+      </w:r>
+      <w:r>
+        <w:rPr>
+          <w:lang w:val="en-US"/>
+        </w:rPr>
+        <w:tab/>
+        <w:t>&lt;Dept_id relativeTo = "Dept"&gt;&lt;/Dept_id&gt;</w:t>
+      </w:r>
+    </w:p>
+    <w:p>
+      <w:pPr>
+        <w:pStyle w:val="a5"/>
+        <w:spacing w:after="0"/>
+        <w:rPr>
+          <w:lang w:val="en-US"/>
+        </w:rPr>
+      </w:pPr>
+      <w:r>
+        <w:rPr>
+          <w:lang w:val="en-US"/>
+        </w:rPr>
+        <w:tab/>
+      </w:r>
+      <w:r>
+        <w:rPr>
+          <w:lang w:val="en-US"/>
+        </w:rPr>
+        <w:tab/>
+        <w:t>&lt;/Sale&gt;</w:t>
+      </w:r>
+    </w:p>
+    <w:p>
+      <w:pPr>
+        <w:pStyle w:val="a5"/>
+        <w:spacing w:after="0"/>
+        <w:rPr>
+          <w:lang w:val="en-US"/>
+        </w:rPr>
+      </w:pPr>
+      <w:r>
+        <w:rPr>
+          <w:lang w:val="en-US"/>
+        </w:rPr>
+        <w:tab/>
+        <w:t>&lt;/Fact&gt;</w:t>
+      </w:r>
+    </w:p>
+    <w:p>
+      <w:pPr>
+        <w:pStyle w:val="a5"/>
+        <w:spacing w:after="0"/>
+        <w:rPr>
+          <w:lang w:val="en-US"/>
+        </w:rPr>
+      </w:pPr>
+      <w:r>
+        <w:rPr>
+          <w:lang w:val="en-US"/>
+        </w:rPr>
+        <w:tab/>
+        <w:t>&lt;Selection&gt;</w:t>
+      </w:r>
+    </w:p>
+    <w:p>
+      <w:pPr>
+        <w:pStyle w:val="a5"/>
+        <w:spacing w:after="0"/>
+        <w:rPr>
+          <w:lang w:val="en-US"/>
+        </w:rPr>
+      </w:pPr>
+      <w:r>
+        <w:rPr>
+          <w:lang w:val="en-US"/>
+        </w:rPr>
+        <w:lastRenderedPageBreak/>
+        <w:tab/>
+      </w:r>
+      <w:r>
+        <w:rPr>
+          <w:lang w:val="en-US"/>
+        </w:rPr>
+        <w:tab/>
+        <w:t>&lt;Dept&gt;</w:t>
+      </w:r>
+    </w:p>
+    <w:p>
+      <w:pPr>
+        <w:pStyle w:val="a5"/>
+        <w:spacing w:after="0"/>
+        <w:rPr>
+          <w:lang w:val="en-US"/>
+        </w:rPr>
+      </w:pPr>
+      <w:r>
+        <w:rPr>
+          <w:lang w:val="en-US"/>
+        </w:rPr>
+        <w:tab/>
+      </w:r>
+      <w:r>
+        <w:rPr>
+          <w:lang w:val="en-US"/>
+        </w:rPr>
+        <w:tab/>
+      </w:r>
+      <w:r>
+        <w:rPr>
+          <w:lang w:val="en-US"/>
+        </w:rPr>
+        <w:tab/>
+        <w:t>&lt;Address descr = "</w:t>
+      </w:r>
+      <w:r>
+        <w:t>Адрес</w:t>
+      </w:r>
+      <w:r>
+        <w:rPr>
+          <w:lang w:val="en-US"/>
+        </w:rPr>
+        <w:t xml:space="preserve"> </w:t>
+      </w:r>
+      <w:r>
+        <w:t>точки</w:t>
+      </w:r>
+      <w:r>
+        <w:rPr>
+          <w:lang w:val="en-US"/>
+        </w:rPr>
+        <w:t xml:space="preserve"> </w:t>
+      </w:r>
+      <w:r>
+        <w:t>продажи</w:t>
+      </w:r>
+      <w:r>
+        <w:rPr>
+          <w:lang w:val="en-US"/>
+        </w:rPr>
+        <w:t>"&gt;&lt;/Address&gt;</w:t>
+      </w:r>
+    </w:p>
+    <w:p>
+      <w:pPr>
+        <w:pStyle w:val="a5"/>
+        <w:spacing w:after="0"/>
+        <w:rPr>
+          <w:lang w:val="en-US"/>
+        </w:rPr>
+      </w:pPr>
+      <w:r>
+        <w:rPr>
+          <w:lang w:val="en-US"/>
+        </w:rPr>
+        <w:tab/>
+      </w:r>
+      <w:r>
+        <w:rPr>
+          <w:lang w:val="en-US"/>
+        </w:rPr>
+        <w:tab/>
+        <w:t>&lt;/Dept&gt;</w:t>
+      </w:r>
+    </w:p>
+    <w:p>
+      <w:pPr>
+        <w:pStyle w:val="a5"/>
+        <w:spacing w:after="0"/>
+        <w:rPr>
+          <w:lang w:val="en-US"/>
+        </w:rPr>
+      </w:pPr>
+      <w:r>
+        <w:rPr>
+          <w:lang w:val="en-US"/>
+        </w:rPr>
+        <w:tab/>
+      </w:r>
+      <w:r>
+        <w:rPr>
+          <w:lang w:val="en-US"/>
+        </w:rPr>
+        <w:tab/>
+        <w:t>&lt;Sale_date&gt;</w:t>
+      </w:r>
+    </w:p>
+    <w:p>
+      <w:pPr>
+        <w:pStyle w:val="a5"/>
+        <w:spacing w:after="0"/>
+        <w:rPr>
+          <w:lang w:val="en-US"/>
+        </w:rPr>
+      </w:pPr>
+      <w:r>
+        <w:rPr>
+          <w:lang w:val="en-US"/>
+        </w:rPr>
+        <w:tab/>
+      </w:r>
+      <w:r>
+        <w:rPr>
+          <w:lang w:val="en-US"/>
+        </w:rPr>
+        <w:tab/>
+      </w:r>
+      <w:r>
+        <w:rPr>
+          <w:lang w:val="en-US"/>
+        </w:rPr>
+        <w:tab/>
+        <w:t>&lt;Sale_year descr = "</w:t>
+      </w:r>
+      <w:r>
+        <w:t>Год</w:t>
+      </w:r>
+      <w:r>
+        <w:rPr>
+          <w:lang w:val="en-US"/>
+        </w:rPr>
+        <w:t xml:space="preserve"> </w:t>
+      </w:r>
+      <w:r>
+        <w:t>продажи</w:t>
+      </w:r>
+      <w:r>
+        <w:rPr>
+          <w:lang w:val="en-US"/>
+        </w:rPr>
+        <w:t>"&gt;&lt;/Sale_year&gt;</w:t>
+      </w:r>
+    </w:p>
+    <w:p>
+      <w:pPr>
+        <w:pStyle w:val="a5"/>
+        <w:spacing w:after="0"/>
+        <w:rPr>
+          <w:lang w:val="en-US"/>
+        </w:rPr>
+      </w:pPr>
+      <w:r>
+        <w:rPr>
+          <w:lang w:val="en-US"/>
+        </w:rPr>
+        <w:tab/>
+      </w:r>
+      <w:r>
+        <w:rPr>
+          <w:lang w:val="en-US"/>
+        </w:rPr>
+        <w:tab/>
+      </w:r>
+      <w:r>
+        <w:rPr>
+          <w:lang w:val="en-US"/>
+        </w:rPr>
+        <w:tab/>
+        <w:t>&lt;Sale_month descr = "</w:t>
+      </w:r>
+      <w:r>
+        <w:t>Месяц</w:t>
+      </w:r>
+      <w:r>
+        <w:rPr>
+          <w:lang w:val="en-US"/>
+        </w:rPr>
+        <w:t xml:space="preserve"> </w:t>
+      </w:r>
+      <w:r>
+        <w:t>продажи</w:t>
+      </w:r>
+      <w:r>
+        <w:rPr>
+          <w:lang w:val="en-US"/>
+        </w:rPr>
+        <w:t>"&gt;&lt;/Sale_month&gt;</w:t>
+      </w:r>
+    </w:p>
+    <w:p>
+      <w:pPr>
+        <w:pStyle w:val="a5"/>
+        <w:spacing w:after="0"/>
+        <w:rPr>
+          <w:lang w:val="en-US"/>
+        </w:rPr>
+      </w:pPr>
+      <w:r>
+        <w:rPr>
+          <w:lang w:val="en-US"/>
+        </w:rPr>
+        <w:tab/>
+      </w:r>
+      <w:r>
+        <w:rPr>
+          <w:lang w:val="en-US"/>
+        </w:rPr>
+        <w:tab/>
+      </w:r>
+      <w:r>
+        <w:rPr>
+          <w:lang w:val="en-US"/>
+        </w:rPr>
+        <w:tab/>
+        <w:t>&lt;Sale_day descr = "</w:t>
+      </w:r>
+      <w:r>
+        <w:t>День</w:t>
+      </w:r>
+      <w:r>
+        <w:rPr>
+          <w:lang w:val="en-US"/>
+        </w:rPr>
+        <w:t xml:space="preserve"> </w:t>
+      </w:r>
+      <w:r>
+        <w:t>продажи</w:t>
+      </w:r>
+      <w:r>
+        <w:rPr>
+          <w:lang w:val="en-US"/>
+        </w:rPr>
+        <w:t>"&gt;&lt;/Sale_day&gt;</w:t>
+      </w:r>
+    </w:p>
+    <w:p>
+      <w:pPr>
+        <w:pStyle w:val="a5"/>
+        <w:spacing w:after="0"/>
+      </w:pPr>
+      <w:r>
+        <w:rPr>
+          <w:lang w:val="en-US"/>
+        </w:rPr>
+        <w:tab/>
+      </w:r>
+      <w:r>
+        <w:rPr>
+          <w:lang w:val="en-US"/>
+        </w:rPr>
+        <w:tab/>
+      </w:r>
+      <w:r>
+        <w:t>&lt;/Sale_date&gt;</w:t>
+      </w:r>
+    </w:p>
+    <w:p>
+      <w:pPr>
+        <w:pStyle w:val="a5"/>
+        <w:spacing w:after="0"/>
+      </w:pPr>
+      <w:r>
+        <w:tab/>
+        <w:t>&lt;/Selection&gt;</w:t>
+      </w:r>
+    </w:p>
+    <w:p>
+      <w:pPr>
+        <w:pStyle w:val="a5"/>
+        <w:spacing w:after="0"/>
+        <w:rPr>
+          <w:lang w:val="en-US"/>
+        </w:rPr>
+      </w:pPr>
+      <w:r>
+        <w:t>&lt;/Appledb&gt;</w:t>
+      </w:r>
+    </w:p>
+    <w:p>
+      <w:pPr>
+        <w:pStyle w:val="a5"/>
+        <w:spacing w:after="0"/>
+        <w:rPr>
+          <w:lang w:val="en-US"/>
+        </w:rPr>
+      </w:pPr>
+    </w:p>
+    <w:p>
+      <w:pPr>
+        <w:spacing w:after="0"/>
+        <w:rPr>
+          <w:lang w:val="en-US"/>
+        </w:rPr>
+      </w:pPr>
+      <w:r>
+        <w:t xml:space="preserve">Первый тег </w:t>
+      </w:r>
+      <w:r>
+        <w:rPr>
+          <w:lang w:val="en-US"/>
+        </w:rPr>
+        <w:t>Appledb</w:t>
+      </w:r>
+      <w:r>
+        <w:t xml:space="preserve"> </w:t>
+      </w:r>
+      <w:r>
+        <w:t xml:space="preserve">указывает  путь к базе данных с помощью атрибута </w:t>
+      </w:r>
+      <w:r>
+        <w:rPr>
+          <w:lang w:val="en-US"/>
+        </w:rPr>
+        <w:t>path</w:t>
+      </w:r>
+      <w:r>
+        <w:t xml:space="preserve">. </w:t>
+      </w:r>
+    </w:p>
+    <w:p>
+      <w:pPr>
+        <w:spacing w:after="0"/>
+        <w:rPr>
+          <w:lang w:val="en-US"/>
+        </w:rPr>
+      </w:pPr>
+      <w:bookmarkStart w:id="0" w:name="_GoBack"/>
+      <w:bookmarkEnd w:id="0"/>
+    </w:p>
+    <w:p>
+      <w:pPr>
+        <w:spacing w:after="0"/>
+      </w:pPr>
+      <w:r>
+        <w:t>Фиксированная таблица описывается следующим образом:</w:t>
+      </w:r>
+    </w:p>
+    <w:p>
+      <w:pPr>
+        <w:spacing w:after="0"/>
+      </w:pPr>
+      <w:r>
+        <w:t>&lt;</w:t>
+      </w:r>
+      <w:r>
+        <w:rPr>
+          <w:lang w:val="en-US"/>
+        </w:rPr>
+        <w:t>Apple</w:t>
+      </w:r>
+      <w:r>
+        <w:t>&gt;</w:t>
+      </w:r>
+    </w:p>
+    <w:p>
+      <w:pPr>
+        <w:spacing w:after="0"/>
+        <w:rPr>
+          <w:lang w:val="en-US"/>
+        </w:rPr>
+      </w:pPr>
+      <w:r>
+        <w:tab/>
+      </w:r>
+      <w:r>
+        <w:rPr>
+          <w:lang w:val="en-US"/>
+        </w:rPr>
+        <w:t>&lt;Apple_id descr = "</w:t>
+      </w:r>
+      <w:r>
+        <w:t>Ид</w:t>
+      </w:r>
+      <w:r>
+        <w:rPr>
+          <w:lang w:val="en-US"/>
+        </w:rPr>
+        <w:t xml:space="preserve"> </w:t>
+      </w:r>
+      <w:r>
+        <w:t>яблока</w:t>
+      </w:r>
+      <w:r>
+        <w:rPr>
+          <w:lang w:val="en-US"/>
+        </w:rPr>
+        <w:t>"&gt;1</w:t>
+      </w:r>
+      <w:r>
+        <w:rPr>
+          <w:lang w:val="en-US"/>
+        </w:rPr>
+        <w:t xml:space="preserve"> 2 3</w:t>
+      </w:r>
+      <w:r>
+        <w:rPr>
+          <w:lang w:val="en-US"/>
+        </w:rPr>
+        <w:t>&lt;/Apple_id&gt;</w:t>
+      </w:r>
+    </w:p>
+    <w:p>
+      <w:pPr>
+        <w:spacing w:after="0"/>
+      </w:pPr>
+      <w:r>
+        <w:rPr>
+          <w:lang w:val="en-US"/>
+        </w:rPr>
+        <w:t>&lt;/Apple&gt;</w:t>
+      </w:r>
+    </w:p>
+    <w:p>
+      <w:pPr>
+        <w:spacing w:after="0"/>
+        <w:rPr>
+          <w:lang w:val="en-US"/>
+        </w:rPr>
+      </w:pPr>
+      <w:r>
+        <w:t xml:space="preserve">Где теги </w:t>
+      </w:r>
+      <w:r>
+        <w:t>&lt;</w:t>
+      </w:r>
+      <w:r>
+        <w:rPr>
+          <w:lang w:val="en-US"/>
+        </w:rPr>
+        <w:t>Apple</w:t>
+      </w:r>
+      <w:r>
+        <w:t>&gt;&lt;/</w:t>
+      </w:r>
+      <w:r>
+        <w:rPr>
+          <w:lang w:val="en-US"/>
+        </w:rPr>
+        <w:t>Apple</w:t>
+      </w:r>
+      <w:r>
+        <w:t xml:space="preserve">&gt; -- </w:t>
+      </w:r>
+      <w:r>
+        <w:t xml:space="preserve">содержат имя таблицы в базе данных, </w:t>
+      </w:r>
+      <w:r>
+        <w:t>&lt;</w:t>
+      </w:r>
+      <w:r>
+        <w:rPr>
+          <w:lang w:val="en-US"/>
+        </w:rPr>
+        <w:t>Apple</w:t>
+      </w:r>
+      <w:r>
+        <w:t>_</w:t>
+      </w:r>
+      <w:r>
+        <w:rPr>
+          <w:lang w:val="en-US"/>
+        </w:rPr>
+        <w:t>id</w:t>
+      </w:r>
+      <w:r>
+        <w:t>&gt;&lt;/</w:t>
+      </w:r>
+      <w:r>
+        <w:rPr>
+          <w:lang w:val="en-US"/>
+        </w:rPr>
+        <w:t>Apple</w:t>
+      </w:r>
+      <w:r>
+        <w:t>_</w:t>
+      </w:r>
+      <w:r>
+        <w:rPr>
+          <w:lang w:val="en-US"/>
+        </w:rPr>
+        <w:t>id</w:t>
+      </w:r>
+      <w:r>
+        <w:t xml:space="preserve">&gt; -- </w:t>
+      </w:r>
+      <w:r>
+        <w:t xml:space="preserve">содержат идентификационный номер </w:t>
+      </w:r>
+      <w:r>
+        <w:t xml:space="preserve">атрибута в </w:t>
+      </w:r>
+      <w:r>
+        <w:t xml:space="preserve">данной таблицы, </w:t>
+      </w:r>
+      <w:r>
+        <w:rPr>
+          <w:lang w:val="en-US"/>
+        </w:rPr>
+        <w:t>descr</w:t>
+      </w:r>
+      <w:r>
+        <w:t xml:space="preserve"> = “</w:t>
+      </w:r>
+      <w:r>
+        <w:t>Ид яблока</w:t>
+      </w:r>
+      <w:r>
+        <w:t>”</w:t>
+      </w:r>
+      <w:r>
+        <w:t xml:space="preserve"> – описание столбца, текст между тегами – значения которые фиксируются. Все фик</w:t>
+      </w:r>
+      <w:r>
+        <w:t>сированные таблицы должны быть заключены</w:t>
+      </w:r>
+      <w:r>
+        <w:t xml:space="preserve"> между тегами </w:t>
+      </w:r>
+      <w:r>
+        <w:t>&lt;</w:t>
+      </w:r>
+      <w:r>
+        <w:rPr>
+          <w:lang w:val="en-US"/>
+        </w:rPr>
+        <w:t>Fixed</w:t>
+      </w:r>
+      <w:r>
+        <w:t>&gt;&lt;/</w:t>
+      </w:r>
+      <w:r>
+        <w:rPr>
+          <w:lang w:val="en-US"/>
+        </w:rPr>
+        <w:t>Fixed</w:t>
+      </w:r>
+      <w:r>
+        <w:t>&gt;.</w:t>
+      </w:r>
+    </w:p>
+    <w:p>
+      <w:pPr>
+        <w:spacing w:after="0"/>
+        <w:rPr>
+          <w:lang w:val="en-US"/>
+        </w:rPr>
+      </w:pPr>
+    </w:p>
+    <w:p>
+      <w:pPr>
+        <w:spacing w:after="0"/>
+      </w:pPr>
+      <w:r>
+        <w:t>Таблица фактов описывается следующим образом:</w:t>
+      </w:r>
+    </w:p>
+    <w:p>
+      <w:pPr>
+        <w:spacing w:after="0"/>
+      </w:pPr>
+      <w:r>
+        <w:rPr>
+          <w:lang w:val="en-US"/>
+        </w:rPr>
+        <w:t>&lt;Sale&gt;</w:t>
+      </w:r>
+    </w:p>
+    <w:p>
+      <w:pPr>
+        <w:spacing w:after="0"/>
+        <w:rPr>
+          <w:lang w:val="en-US"/>
+        </w:rPr>
+      </w:pPr>
+      <w:r>
+        <w:rPr>
+          <w:lang w:val="en-US"/>
+        </w:rPr>
+        <w:tab/>
+        <w:t>&lt;Apple_id relativeTo = "Apple"&gt;&lt;/Apple_id&gt;</w:t>
+      </w:r>
+    </w:p>
+    <w:p>
+      <w:pPr>
+        <w:pStyle w:val="a5"/>
+        <w:spacing w:after="0"/>
+        <w:rPr>
+          <w:lang w:val="en-US"/>
+        </w:rPr>
+      </w:pPr>
+      <w:r>
+        <w:rPr>
+          <w:lang w:val="en-US"/>
+        </w:rPr>
+        <w:t>&lt;</w:t>
+      </w:r>
+      <w:r>
+        <w:rPr>
+          <w:lang w:val="en-US"/>
+        </w:rPr>
+        <w:t>Date_id relativeTo = "Sale_date"&gt;&lt;/Date_id&gt;</w:t>
+      </w:r>
+    </w:p>
+    <w:p>
+      <w:pPr>
+        <w:pStyle w:val="a5"/>
+        <w:spacing w:after="0"/>
+        <w:rPr>
+          <w:lang w:val="en-US"/>
+        </w:rPr>
+      </w:pPr>
+      <w:r>
+        <w:rPr>
+          <w:lang w:val="en-US"/>
+        </w:rPr>
+        <w:t>&lt;Dept_id relativeTo = "Dept"&gt;&lt;/Dept_id&gt;</w:t>
+      </w:r>
+    </w:p>
+    <w:p>
+      <w:pPr>
+        <w:spacing w:after="0"/>
+        <w:rPr>
+          <w:lang w:val="en-US"/>
+        </w:rPr>
+      </w:pPr>
+      <w:r>
+        <w:rPr>
+          <w:lang w:val="en-US"/>
+        </w:rPr>
+        <w:t>&lt;/Sale&gt;</w:t>
+      </w:r>
+    </w:p>
+    <w:p>
+      <w:pPr>
+        <w:spacing w:after="0"/>
+        <w:rPr>
+          <w:lang w:val="en-US"/>
+        </w:rPr>
+      </w:pPr>
+      <w:r>
+        <w:t>Где</w:t>
+      </w:r>
+      <w:r>
+        <w:t xml:space="preserve"> </w:t>
+      </w:r>
+      <w:r>
+        <w:t>теги</w:t>
+      </w:r>
+      <w:r>
+        <w:t xml:space="preserve"> &lt;</w:t>
+      </w:r>
+      <w:r>
+        <w:rPr>
+          <w:lang w:val="en-US"/>
+        </w:rPr>
+        <w:t>Sale</w:t>
+      </w:r>
+      <w:r>
+        <w:t>&gt;&lt;/</w:t>
+      </w:r>
+      <w:r>
+        <w:rPr>
+          <w:lang w:val="en-US"/>
+        </w:rPr>
+        <w:t>Sale</w:t>
+      </w:r>
+      <w:r>
+        <w:t xml:space="preserve">&gt; -- </w:t>
+      </w:r>
+      <w:r>
+        <w:t>содержат</w:t>
+      </w:r>
+      <w:r>
+        <w:t xml:space="preserve"> </w:t>
+      </w:r>
+      <w:r>
+        <w:t>имя</w:t>
+      </w:r>
+      <w:r>
+        <w:t xml:space="preserve"> </w:t>
+      </w:r>
+      <w:r>
+        <w:t>таблицы</w:t>
+      </w:r>
+      <w:r>
+        <w:t xml:space="preserve"> </w:t>
+      </w:r>
+      <w:r>
+        <w:t>в</w:t>
+      </w:r>
+      <w:r>
+        <w:t xml:space="preserve"> </w:t>
+      </w:r>
+      <w:r>
+        <w:t>базе</w:t>
+      </w:r>
+      <w:r>
+        <w:t xml:space="preserve"> </w:t>
+      </w:r>
+      <w:r>
+        <w:t>данных</w:t>
+      </w:r>
+      <w:r>
+        <w:t>, &lt;</w:t>
+      </w:r>
+      <w:r>
+        <w:rPr>
+          <w:lang w:val="en-US"/>
+        </w:rPr>
+        <w:t>Apple</w:t>
+      </w:r>
+      <w:r>
+        <w:t>_</w:t>
+      </w:r>
+      <w:r>
+        <w:rPr>
+          <w:lang w:val="en-US"/>
+        </w:rPr>
+        <w:t>id</w:t>
+      </w:r>
+      <w:r>
+        <w:t>&gt;&lt;/</w:t>
+      </w:r>
+      <w:r>
+        <w:rPr>
+          <w:lang w:val="en-US"/>
+        </w:rPr>
+        <w:t>Apple</w:t>
+      </w:r>
+      <w:r>
+        <w:t>_</w:t>
+      </w:r>
+      <w:r>
+        <w:rPr>
+          <w:lang w:val="en-US"/>
+        </w:rPr>
+        <w:t>id</w:t>
+      </w:r>
+      <w:r>
+        <w:t>&gt;, &lt;</w:t>
+      </w:r>
+      <w:r>
+        <w:rPr>
+          <w:lang w:val="en-US"/>
+        </w:rPr>
+        <w:t>Date</w:t>
+      </w:r>
+      <w:r>
+        <w:t>_</w:t>
+      </w:r>
+      <w:r>
+        <w:rPr>
+          <w:lang w:val="en-US"/>
+        </w:rPr>
+        <w:t>id</w:t>
+      </w:r>
+      <w:r>
+        <w:t>&gt;&lt;/</w:t>
+      </w:r>
+      <w:r>
+        <w:rPr>
+          <w:lang w:val="en-US"/>
+        </w:rPr>
+        <w:t>Date</w:t>
+      </w:r>
+      <w:r>
+        <w:t>_</w:t>
+      </w:r>
+      <w:r>
+        <w:rPr>
+          <w:lang w:val="en-US"/>
+        </w:rPr>
+        <w:t>id</w:t>
+      </w:r>
+      <w:r>
+        <w:t xml:space="preserve">&gt; </w:t>
+      </w:r>
+      <w:r>
+        <w:t xml:space="preserve">и так далее – содержат поля внешних ключей по которым будет происходить связь между таблицами, </w:t>
+      </w:r>
+      <w:r>
+        <w:rPr>
+          <w:lang w:val="en-US"/>
+        </w:rPr>
+        <w:t>relativeTo</w:t>
+      </w:r>
+      <w:r>
+        <w:t xml:space="preserve"> = “</w:t>
+      </w:r>
+      <w:r>
+        <w:rPr>
+          <w:lang w:val="en-US"/>
+        </w:rPr>
+        <w:t>Apple</w:t>
+      </w:r>
+      <w:r>
+        <w:t xml:space="preserve">” </w:t>
+      </w:r>
+      <w:r>
+        <w:t xml:space="preserve">и так далее </w:t>
+      </w:r>
+      <w:r>
+        <w:t>–</w:t>
+      </w:r>
+      <w:r>
+        <w:t xml:space="preserve"> </w:t>
+      </w:r>
+      <w:r>
+        <w:t xml:space="preserve">показывает с какой таблицей происходит связь. Таблица фактов должна быть заключена между тегами </w:t>
+      </w:r>
+      <w:r>
+        <w:t>&lt;</w:t>
+      </w:r>
+      <w:r>
+        <w:rPr>
+          <w:lang w:val="en-US"/>
+        </w:rPr>
+        <w:t>Fact</w:t>
+      </w:r>
+      <w:r>
+        <w:t>&gt;&lt;/</w:t>
+      </w:r>
+      <w:r>
+        <w:rPr>
+          <w:lang w:val="en-US"/>
+        </w:rPr>
+        <w:t>Fact</w:t>
+      </w:r>
+      <w:r>
+        <w:t>&gt;.</w:t>
+      </w:r>
+    </w:p>
+    <w:p>
+      <w:pPr>
+        <w:spacing w:after="0"/>
+        <w:rPr>
+          <w:lang w:val="en-US"/>
+        </w:rPr>
+      </w:pPr>
+    </w:p>
+    <w:p>
+      <w:pPr>
+        <w:spacing w:after="0"/>
+      </w:pPr>
+      <w:r>
+        <w:t>Таблицы выборки описываются в виде:</w:t>
+      </w:r>
+    </w:p>
+    <w:p>
+      <w:pPr>
+        <w:spacing w:after="0"/>
+        <w:rPr>
+          <w:lang w:val="en-US"/>
+        </w:rPr>
+      </w:pPr>
+      <w:r>
+        <w:rPr>
+          <w:lang w:val="en-US"/>
+        </w:rPr>
+        <w:t>&lt;Dept&gt;</w:t>
+      </w:r>
+    </w:p>
+    <w:p>
+      <w:pPr>
+        <w:pStyle w:val="a5"/>
+        <w:spacing w:after="0"/>
+        <w:rPr>
+          <w:lang w:val="en-US"/>
+        </w:rPr>
+      </w:pPr>
+      <w:r>
+        <w:rPr>
+          <w:lang w:val="en-US"/>
+        </w:rPr>
+        <w:t>&lt;Address descr = "</w:t>
+      </w:r>
+      <w:r>
+        <w:t>Адрес</w:t>
+      </w:r>
+      <w:r>
+        <w:rPr>
+          <w:lang w:val="en-US"/>
+        </w:rPr>
+        <w:t xml:space="preserve"> </w:t>
+      </w:r>
+      <w:r>
+        <w:t>точки</w:t>
+      </w:r>
+      <w:r>
+        <w:rPr>
+          <w:lang w:val="en-US"/>
+        </w:rPr>
+        <w:t xml:space="preserve"> </w:t>
+      </w:r>
+      <w:r>
+        <w:t>продажи</w:t>
+      </w:r>
+      <w:r>
+        <w:rPr>
+          <w:lang w:val="en-US"/>
+        </w:rPr>
+        <w:t>"&gt;&lt;/Address&gt;</w:t>
+      </w:r>
+    </w:p>
+    <w:p>
+      <w:pPr>
+        <w:spacing w:after="0"/>
+      </w:pPr>
+      <w:r>
+        <w:t>&lt;/</w:t>
+      </w:r>
+      <w:r>
+        <w:rPr>
+          <w:lang w:val="en-US"/>
+        </w:rPr>
+        <w:t>Dept</w:t>
+      </w:r>
+      <w:r>
+        <w:t>&gt;</w:t>
+      </w:r>
+    </w:p>
+    <w:p>
+      <w:pPr>
+        <w:spacing w:after="0"/>
+        <w:rPr>
+          <w:lang w:val="en-US"/>
+        </w:rPr>
+      </w:pPr>
+      <w:r>
+        <w:t xml:space="preserve">Где теги </w:t>
+      </w:r>
+      <w:r>
+        <w:t>&lt;</w:t>
+      </w:r>
+      <w:r>
+        <w:rPr>
+          <w:lang w:val="en-US"/>
+        </w:rPr>
+        <w:t>Dept</w:t>
+      </w:r>
+      <w:r>
+        <w:t>&gt;&lt;/</w:t>
+      </w:r>
+      <w:r>
+        <w:rPr>
+          <w:lang w:val="en-US"/>
+        </w:rPr>
+        <w:t>Dept</w:t>
+      </w:r>
+      <w:r>
+        <w:t xml:space="preserve">&gt; -- </w:t>
+      </w:r>
+      <w:r>
+        <w:t xml:space="preserve">содержат имя таблицы в базе данных, </w:t>
+      </w:r>
+      <w:r>
+        <w:t>&lt;</w:t>
+      </w:r>
+      <w:r>
+        <w:rPr>
+          <w:lang w:val="en-US"/>
+        </w:rPr>
+        <w:t>Address</w:t>
+      </w:r>
+      <w:r>
+        <w:t>&gt;&lt;/</w:t>
+      </w:r>
+      <w:r>
+        <w:rPr>
+          <w:lang w:val="en-US"/>
+        </w:rPr>
+        <w:t>Address</w:t>
+      </w:r>
+      <w:r>
+        <w:t xml:space="preserve">&gt; -- </w:t>
+      </w:r>
+      <w:r>
+        <w:t xml:space="preserve">название столбца в данной таблице, </w:t>
+      </w:r>
+      <w:r>
+        <w:rPr>
+          <w:lang w:val="en-US"/>
+        </w:rPr>
+        <w:t>descr</w:t>
+      </w:r>
+      <w:r>
+        <w:t xml:space="preserve"> =”</w:t>
+      </w:r>
+      <w:r>
+        <w:t>Адрес точки продажи</w:t>
+      </w:r>
+      <w:r>
+        <w:t>”</w:t>
+      </w:r>
+      <w:r>
+        <w:t xml:space="preserve"> – описание выводимого столбца. Все таблицы выборки должны быть заключены тегами </w:t>
+      </w:r>
+      <w:r>
+        <w:rPr>
+          <w:lang w:val="en-US"/>
+        </w:rPr>
+        <w:t>&lt;Selection&gt;&lt;/Selection&gt;.</w:t>
       </w:r>
     </w:p>
     <w:sectPr>
@@ -607,6 +2044,103 @@
     </w:sectPr>
   </w:body>
 </w:document>
+</file>
+
+<file path=word/numbering.xml><?xml version="1.0" encoding="utf-8"?>
+<w:numbering xmlns:wpc="http://schemas.microsoft.com/office/word/2010/wordprocessingCanvas" xmlns:mc="http://schemas.openxmlformats.org/markup-compatibility/2006" xmlns:o="urn:schemas-microsoft-com:office:office" xmlns:r="http://schemas.openxmlformats.org/officeDocument/2006/relationships" xmlns:m="http://schemas.openxmlformats.org/officeDocument/2006/math" xmlns:v="urn:schemas-microsoft-com:vml" xmlns:wp14="http://schemas.microsoft.com/office/word/2010/wordprocessingDrawing" xmlns:wp="http://schemas.openxmlformats.org/drawingml/2006/wordprocessingDrawing" xmlns:w10="urn:schemas-microsoft-com:office:word" xmlns:w="http://schemas.openxmlformats.org/wordprocessingml/2006/main" xmlns:w14="http://schemas.microsoft.com/office/word/2010/wordml" xmlns:wpg="http://schemas.microsoft.com/office/word/2010/wordprocessingGroup" xmlns:wpi="http://schemas.microsoft.com/office/word/2010/wordprocessingInk" xmlns:wne="http://schemas.microsoft.com/office/word/2006/wordml" xmlns:wps="http://schemas.microsoft.com/office/word/2010/wordprocessingShape" mc:Ignorable="w14 wp14">
+  <w:abstractNum w:abstractNumId="0">
+    <w:nsid w:val="4CD4191A"/>
+    <w:multiLevelType w:val="hybridMultilevel"/>
+    <w:tmpl w:val="BC06B5F0"/>
+    <w:lvl w:ilvl="0" w:tplc="0419000F">
+      <w:start w:val="1"/>
+      <w:numFmt w:val="decimal"/>
+      <w:lvlText w:val="%1."/>
+      <w:lvlJc w:val="left"/>
+      <w:pPr>
+        <w:ind w:left="720" w:hanging="360"/>
+      </w:pPr>
+      <w:rPr>
+        <w:rFonts w:hint="default"/>
+      </w:rPr>
+    </w:lvl>
+    <w:lvl w:ilvl="1" w:tplc="04190019" w:tentative="1">
+      <w:start w:val="1"/>
+      <w:numFmt w:val="lowerLetter"/>
+      <w:lvlText w:val="%2."/>
+      <w:lvlJc w:val="left"/>
+      <w:pPr>
+        <w:ind w:left="1440" w:hanging="360"/>
+      </w:pPr>
+    </w:lvl>
+    <w:lvl w:ilvl="2" w:tplc="0419001B" w:tentative="1">
+      <w:start w:val="1"/>
+      <w:numFmt w:val="lowerRoman"/>
+      <w:lvlText w:val="%3."/>
+      <w:lvlJc w:val="right"/>
+      <w:pPr>
+        <w:ind w:left="2160" w:hanging="180"/>
+      </w:pPr>
+    </w:lvl>
+    <w:lvl w:ilvl="3" w:tplc="0419000F" w:tentative="1">
+      <w:start w:val="1"/>
+      <w:numFmt w:val="decimal"/>
+      <w:lvlText w:val="%4."/>
+      <w:lvlJc w:val="left"/>
+      <w:pPr>
+        <w:ind w:left="2880" w:hanging="360"/>
+      </w:pPr>
+    </w:lvl>
+    <w:lvl w:ilvl="4" w:tplc="04190019" w:tentative="1">
+      <w:start w:val="1"/>
+      <w:numFmt w:val="lowerLetter"/>
+      <w:lvlText w:val="%5."/>
+      <w:lvlJc w:val="left"/>
+      <w:pPr>
+        <w:ind w:left="3600" w:hanging="360"/>
+      </w:pPr>
+    </w:lvl>
+    <w:lvl w:ilvl="5" w:tplc="0419001B" w:tentative="1">
+      <w:start w:val="1"/>
+      <w:numFmt w:val="lowerRoman"/>
+      <w:lvlText w:val="%6."/>
+      <w:lvlJc w:val="right"/>
+      <w:pPr>
+        <w:ind w:left="4320" w:hanging="180"/>
+      </w:pPr>
+    </w:lvl>
+    <w:lvl w:ilvl="6" w:tplc="0419000F" w:tentative="1">
+      <w:start w:val="1"/>
+      <w:numFmt w:val="decimal"/>
+      <w:lvlText w:val="%7."/>
+      <w:lvlJc w:val="left"/>
+      <w:pPr>
+        <w:ind w:left="5040" w:hanging="360"/>
+      </w:pPr>
+    </w:lvl>
+    <w:lvl w:ilvl="7" w:tplc="04190019" w:tentative="1">
+      <w:start w:val="1"/>
+      <w:numFmt w:val="lowerLetter"/>
+      <w:lvlText w:val="%8."/>
+      <w:lvlJc w:val="left"/>
+      <w:pPr>
+        <w:ind w:left="5760" w:hanging="360"/>
+      </w:pPr>
+    </w:lvl>
+    <w:lvl w:ilvl="8" w:tplc="0419001B" w:tentative="1">
+      <w:start w:val="1"/>
+      <w:numFmt w:val="lowerRoman"/>
+      <w:lvlText w:val="%9."/>
+      <w:lvlJc w:val="right"/>
+      <w:pPr>
+        <w:ind w:left="6480" w:hanging="180"/>
+      </w:pPr>
+    </w:lvl>
+  </w:abstractNum>
+  <w:num w:numId="1">
+    <w:abstractNumId w:val="0"/>
+  </w:num>
+</w:numbering>
 </file>
 
 <file path=word/styles.xml><?xml version="1.0" encoding="utf-8"?>
@@ -826,6 +2360,17 @@
       <w:szCs w:val="16"/>
     </w:rPr>
   </w:style>
+  <w:style w:type="paragraph" w:styleId="a5">
+    <w:name w:val="List Paragraph"/>
+    <w:basedOn w:val="a"/>
+    <w:uiPriority w:val="34"/>
+    <w:qFormat/>
+    <w:rsid w:val="008B4557"/>
+    <w:pPr>
+      <w:ind w:left="720"/>
+      <w:contextualSpacing/>
+    </w:pPr>
+  </w:style>
 </w:styles>
 </file>
 
@@ -1045,6 +2590,17 @@
       <w:sz w:val="16"/>
       <w:szCs w:val="16"/>
     </w:rPr>
+  </w:style>
+  <w:style w:type="paragraph" w:styleId="a5">
+    <w:name w:val="List Paragraph"/>
+    <w:basedOn w:val="a"/>
+    <w:uiPriority w:val="34"/>
+    <w:qFormat/>
+    <w:rsid w:val="008B4557"/>
+    <w:pPr>
+      <w:ind w:left="720"/>
+      <w:contextualSpacing/>
+    </w:pPr>
   </w:style>
 </w:styles>
 </file>
@@ -1339,7 +2895,7 @@
 </file>
 
 <file path=customXml/itemProps1.xml><?xml version="1.0" encoding="utf-8"?>
-<ds:datastoreItem xmlns:ds="http://schemas.openxmlformats.org/officeDocument/2006/customXml" ds:itemID="{E3B8E6BF-3905-4031-B729-A767EB09D34B}">
+<ds:datastoreItem xmlns:ds="http://schemas.openxmlformats.org/officeDocument/2006/customXml" ds:itemID="{AAC32665-ADEC-4E8C-813C-A60B10587756}">
   <ds:schemaRefs>
     <ds:schemaRef ds:uri="http://schemas.openxmlformats.org/officeDocument/2006/bibliography"/>
   </ds:schemaRefs>

</xml_diff>